<commit_message>
changes in unit 1 compiler
</commit_message>
<xml_diff>
--- a/compiler/compiler_1.docx
+++ b/compiler/compiler_1.docx
@@ -8,30 +8,30 @@
         <w:rPr>
           <w:b/>
           <w:bCs/>
+          <w:sz w:val="32"/>
+          <w:szCs w:val="32"/>
+        </w:rPr>
+      </w:pPr>
+      <w:r>
+        <w:rPr>
+          <w:b/>
+          <w:bCs/>
+          <w:sz w:val="32"/>
+          <w:szCs w:val="32"/>
+        </w:rPr>
+        <w:t>Unit I</w:t>
+      </w:r>
+    </w:p>
+    <w:p>
+      <w:pPr>
+        <w:jc w:val="center"/>
+        <w:rPr>
+          <w:b/>
+          <w:bCs/>
           <w:sz w:val="28"/>
           <w:szCs w:val="28"/>
         </w:rPr>
       </w:pPr>
-      <w:r>
-        <w:rPr>
-          <w:b/>
-          <w:bCs/>
-          <w:sz w:val="28"/>
-          <w:szCs w:val="28"/>
-        </w:rPr>
-        <w:t>Unit I</w:t>
-      </w:r>
-    </w:p>
-    <w:p>
-      <w:pPr>
-        <w:jc w:val="center"/>
-        <w:rPr>
-          <w:b/>
-          <w:bCs/>
-          <w:sz w:val="28"/>
-          <w:szCs w:val="28"/>
-        </w:rPr>
-      </w:pPr>
     </w:p>
     <w:p>
       <w:pPr>
@@ -210,7 +210,7 @@
           <w:rFonts w:ascii="Calibri" w:hAnsi="Calibri" w:cs="Calibri"/>
         </w:rPr>
         <w:pict w14:anchorId="1593E5DB">
-          <v:rect id="_x0000_i1043" style="width:0;height:1.5pt" o:hralign="center" o:hrstd="t" o:hr="t" fillcolor="#a0a0a0" stroked="f"/>
+          <v:rect id="_x0000_i1025" style="width:0;height:1.5pt" o:hralign="center" o:hrstd="t" o:hr="t" fillcolor="#a0a0a0" stroked="f"/>
         </w:pict>
       </w:r>
     </w:p>
@@ -429,7 +429,7 @@
           <w:rFonts w:ascii="Calibri" w:hAnsi="Calibri" w:cs="Calibri"/>
         </w:rPr>
         <w:pict w14:anchorId="65E5C28C">
-          <v:rect id="_x0000_i1044" style="width:0;height:1.5pt" o:hralign="center" o:hrstd="t" o:hr="t" fillcolor="#a0a0a0" stroked="f"/>
+          <v:rect id="_x0000_i1026" style="width:0;height:1.5pt" o:hralign="center" o:hrstd="t" o:hr="t" fillcolor="#a0a0a0" stroked="f"/>
         </w:pict>
       </w:r>
     </w:p>
@@ -494,6 +494,108 @@
     </w:p>
     <w:p>
       <w:pPr>
+        <w:pStyle w:val="ListParagraph"/>
+        <w:numPr>
+          <w:ilvl w:val="0"/>
+          <w:numId w:val="33"/>
+        </w:numPr>
+        <w:rPr>
+          <w:rFonts w:ascii="Calibri" w:hAnsi="Calibri" w:cs="Calibri"/>
+        </w:rPr>
+      </w:pPr>
+      <w:r>
+        <w:rPr>
+          <w:rFonts w:ascii="Calibri" w:hAnsi="Calibri" w:cs="Calibri"/>
+        </w:rPr>
+        <w:t xml:space="preserve">A </w:t>
+      </w:r>
+      <w:r>
+        <w:rPr>
+          <w:rFonts w:ascii="Calibri" w:hAnsi="Calibri" w:cs="Calibri"/>
+          <w:b/>
+          <w:bCs/>
+        </w:rPr>
+        <w:t>single-pass compiler</w:t>
+      </w:r>
+      <w:r>
+        <w:rPr>
+          <w:rFonts w:ascii="Calibri" w:hAnsi="Calibri" w:cs="Calibri"/>
+        </w:rPr>
+        <w:t xml:space="preserve"> processes the entire source code in just </w:t>
+      </w:r>
+      <w:r>
+        <w:rPr>
+          <w:rFonts w:ascii="Calibri" w:hAnsi="Calibri" w:cs="Calibri"/>
+          <w:b/>
+          <w:bCs/>
+        </w:rPr>
+        <w:t>one traversal</w:t>
+      </w:r>
+      <w:r>
+        <w:rPr>
+          <w:rFonts w:ascii="Calibri" w:hAnsi="Calibri" w:cs="Calibri"/>
+        </w:rPr>
+        <w:t xml:space="preserve"> (one pass) and generates the final machine code directly.</w:t>
+      </w:r>
+    </w:p>
+    <w:p>
+      <w:pPr>
+        <w:numPr>
+          <w:ilvl w:val="0"/>
+          <w:numId w:val="33"/>
+        </w:numPr>
+        <w:rPr>
+          <w:rFonts w:ascii="Calibri" w:hAnsi="Calibri" w:cs="Calibri"/>
+        </w:rPr>
+      </w:pPr>
+      <w:r>
+        <w:rPr>
+          <w:rFonts w:ascii="Calibri" w:hAnsi="Calibri" w:cs="Calibri"/>
+        </w:rPr>
+        <w:t xml:space="preserve">It performs </w:t>
+      </w:r>
+      <w:r>
+        <w:rPr>
+          <w:rFonts w:ascii="Calibri" w:hAnsi="Calibri" w:cs="Calibri"/>
+          <w:b/>
+          <w:bCs/>
+        </w:rPr>
+        <w:t>lexical analysis, parsing, semantic analysis, and code generation in a single phase</w:t>
+      </w:r>
+      <w:r>
+        <w:rPr>
+          <w:rFonts w:ascii="Calibri" w:hAnsi="Calibri" w:cs="Calibri"/>
+        </w:rPr>
+        <w:t xml:space="preserve"> without intermediate representations.</w:t>
+      </w:r>
+    </w:p>
+    <w:p>
+      <w:pPr>
+        <w:numPr>
+          <w:ilvl w:val="0"/>
+          <w:numId w:val="4"/>
+        </w:numPr>
+        <w:rPr>
+          <w:rFonts w:ascii="Calibri" w:hAnsi="Calibri" w:cs="Calibri"/>
+        </w:rPr>
+      </w:pPr>
+      <w:r>
+        <w:rPr>
+          <w:rFonts w:ascii="Calibri" w:hAnsi="Calibri" w:cs="Calibri"/>
+          <w:b/>
+          <w:bCs/>
+        </w:rPr>
+        <w:t>Key Features</w:t>
+      </w:r>
+      <w:r>
+        <w:rPr>
+          <w:rFonts w:ascii="Calibri" w:hAnsi="Calibri" w:cs="Calibri"/>
+        </w:rPr>
+        <w:t>:</w:t>
+      </w:r>
+    </w:p>
+    <w:p>
+      <w:pPr>
         <w:numPr>
           <w:ilvl w:val="1"/>
           <w:numId w:val="4"/>
@@ -505,22 +607,22 @@
       <w:r>
         <w:rPr>
           <w:rFonts w:ascii="Calibri" w:hAnsi="Calibri" w:cs="Calibri"/>
-        </w:rPr>
-        <w:t xml:space="preserve">Processes the entire source code </w:t>
-      </w:r>
-      <w:r>
-        <w:rPr>
-          <w:rFonts w:ascii="Calibri" w:hAnsi="Calibri" w:cs="Calibri"/>
-          <w:b/>
-          <w:bCs/>
-        </w:rPr>
-        <w:t>once</w:t>
-      </w:r>
-      <w:r>
-        <w:rPr>
-          <w:rFonts w:ascii="Calibri" w:hAnsi="Calibri" w:cs="Calibri"/>
-        </w:rPr>
-        <w:t xml:space="preserve"> (in a single traversal) to generate target code.</w:t>
+          <w:b/>
+          <w:bCs/>
+        </w:rPr>
+        <w:t>Minimal memory usage</w:t>
+      </w:r>
+      <w:r>
+        <w:rPr>
+          <w:rFonts w:ascii="Calibri" w:hAnsi="Calibri" w:cs="Calibri"/>
+        </w:rPr>
+        <w:t xml:space="preserve"> – Since it doesn’t store an intermediate representation (IR), it requires less memory.</w:t>
+      </w:r>
+      <w:r>
+        <w:rPr>
+          <w:rFonts w:ascii="Calibri" w:hAnsi="Calibri" w:cs="Calibri"/>
+        </w:rPr>
+        <w:t xml:space="preserve"> </w:t>
       </w:r>
     </w:p>
     <w:p>
@@ -536,22 +638,36 @@
       <w:r>
         <w:rPr>
           <w:rFonts w:ascii="Calibri" w:hAnsi="Calibri" w:cs="Calibri"/>
-        </w:rPr>
-        <w:t xml:space="preserve">Combines </w:t>
-      </w:r>
-      <w:r>
-        <w:rPr>
-          <w:rFonts w:ascii="Calibri" w:hAnsi="Calibri" w:cs="Calibri"/>
-          <w:b/>
-          <w:bCs/>
-        </w:rPr>
-        <w:t>lexical analysis, parsing, semantic analysis, and code generation</w:t>
-      </w:r>
-      <w:r>
-        <w:rPr>
-          <w:rFonts w:ascii="Calibri" w:hAnsi="Calibri" w:cs="Calibri"/>
-        </w:rPr>
-        <w:t xml:space="preserve"> in a single phase.</w:t>
+          <w:b/>
+          <w:bCs/>
+        </w:rPr>
+        <w:t>Fast compilation</w:t>
+      </w:r>
+      <w:r>
+        <w:rPr>
+          <w:rFonts w:ascii="Calibri" w:hAnsi="Calibri" w:cs="Calibri"/>
+        </w:rPr>
+        <w:t xml:space="preserve"> – The source code is read only once, making it quick.</w:t>
+      </w:r>
+    </w:p>
+    <w:p>
+      <w:pPr>
+        <w:numPr>
+          <w:ilvl w:val="1"/>
+          <w:numId w:val="4"/>
+        </w:numPr>
+        <w:rPr>
+          <w:rFonts w:ascii="Calibri" w:hAnsi="Calibri" w:cs="Calibri"/>
+        </w:rPr>
+      </w:pPr>
+      <w:r>
+        <w:rPr>
+          <w:rFonts w:ascii="Calibri" w:hAnsi="Calibri" w:cs="Calibri"/>
+          <w:b/>
+          <w:bCs/>
+        </w:rPr>
+        <w:lastRenderedPageBreak/>
+        <w:t>Suitable for simple languages – Used in early programming languages like Pascal.</w:t>
       </w:r>
     </w:p>
     <w:p>
@@ -570,7 +686,7 @@
           <w:b/>
           <w:bCs/>
         </w:rPr>
-        <w:t>Key Features</w:t>
+        <w:t>Drawbacks</w:t>
       </w:r>
       <w:r>
         <w:rPr>
@@ -593,7 +709,7 @@
         <w:rPr>
           <w:rFonts w:ascii="Calibri" w:hAnsi="Calibri" w:cs="Calibri"/>
         </w:rPr>
-        <w:t>Minimal memory usage (no intermediate representation stored).</w:t>
+        <w:t>Cannot handle backward references (e.g., jumps to labels declared later).</w:t>
       </w:r>
     </w:p>
     <w:p>
@@ -610,91 +726,6 @@
         <w:rPr>
           <w:rFonts w:ascii="Calibri" w:hAnsi="Calibri" w:cs="Calibri"/>
         </w:rPr>
-        <w:t>Limited optimization capabilities (due to lack of global program analysis).</w:t>
-      </w:r>
-    </w:p>
-    <w:p>
-      <w:pPr>
-        <w:numPr>
-          <w:ilvl w:val="1"/>
-          <w:numId w:val="4"/>
-        </w:numPr>
-        <w:rPr>
-          <w:rFonts w:ascii="Calibri" w:hAnsi="Calibri" w:cs="Calibri"/>
-        </w:rPr>
-      </w:pPr>
-      <w:r>
-        <w:rPr>
-          <w:rFonts w:ascii="Calibri" w:hAnsi="Calibri" w:cs="Calibri"/>
-          <w:b/>
-          <w:bCs/>
-        </w:rPr>
-        <w:t>Used in early compilers</w:t>
-      </w:r>
-      <w:r>
-        <w:rPr>
-          <w:rFonts w:ascii="Calibri" w:hAnsi="Calibri" w:cs="Calibri"/>
-        </w:rPr>
-        <w:t xml:space="preserve"> (e.g., Pascal) and for simple languages.</w:t>
-      </w:r>
-    </w:p>
-    <w:p>
-      <w:pPr>
-        <w:numPr>
-          <w:ilvl w:val="0"/>
-          <w:numId w:val="4"/>
-        </w:numPr>
-        <w:rPr>
-          <w:rFonts w:ascii="Calibri" w:hAnsi="Calibri" w:cs="Calibri"/>
-        </w:rPr>
-      </w:pPr>
-      <w:r>
-        <w:rPr>
-          <w:rFonts w:ascii="Calibri" w:hAnsi="Calibri" w:cs="Calibri"/>
-          <w:b/>
-          <w:bCs/>
-        </w:rPr>
-        <w:lastRenderedPageBreak/>
-        <w:t>Drawbacks</w:t>
-      </w:r>
-      <w:r>
-        <w:rPr>
-          <w:rFonts w:ascii="Calibri" w:hAnsi="Calibri" w:cs="Calibri"/>
-        </w:rPr>
-        <w:t>:</w:t>
-      </w:r>
-    </w:p>
-    <w:p>
-      <w:pPr>
-        <w:numPr>
-          <w:ilvl w:val="1"/>
-          <w:numId w:val="4"/>
-        </w:numPr>
-        <w:rPr>
-          <w:rFonts w:ascii="Calibri" w:hAnsi="Calibri" w:cs="Calibri"/>
-        </w:rPr>
-      </w:pPr>
-      <w:r>
-        <w:rPr>
-          <w:rFonts w:ascii="Calibri" w:hAnsi="Calibri" w:cs="Calibri"/>
-        </w:rPr>
-        <w:t>Cannot handle backward references (e.g., jumps to labels declared later).</w:t>
-      </w:r>
-    </w:p>
-    <w:p>
-      <w:pPr>
-        <w:numPr>
-          <w:ilvl w:val="1"/>
-          <w:numId w:val="4"/>
-        </w:numPr>
-        <w:rPr>
-          <w:rFonts w:ascii="Calibri" w:hAnsi="Calibri" w:cs="Calibri"/>
-        </w:rPr>
-      </w:pPr>
-      <w:r>
-        <w:rPr>
-          <w:rFonts w:ascii="Calibri" w:hAnsi="Calibri" w:cs="Calibri"/>
-        </w:rPr>
         <w:t xml:space="preserve">Restricted to languages with </w:t>
       </w:r>
       <w:r>
@@ -723,7 +754,7 @@
           <w:rFonts w:ascii="Calibri" w:hAnsi="Calibri" w:cs="Calibri"/>
         </w:rPr>
         <w:pict w14:anchorId="6906FD6D">
-          <v:rect id="_x0000_i1065" style="width:0;height:1.5pt" o:hralign="center" o:hrstd="t" o:hr="t" fillcolor="#a0a0a0" stroked="f"/>
+          <v:rect id="_x0000_i1027" style="width:0;height:1.5pt" o:hralign="center" o:hrstd="t" o:hr="t" fillcolor="#a0a0a0" stroked="f"/>
         </w:pict>
       </w:r>
     </w:p>
@@ -771,6 +802,7 @@
     </w:p>
     <w:p>
       <w:pPr>
+        <w:pStyle w:val="ListParagraph"/>
         <w:numPr>
           <w:ilvl w:val="1"/>
           <w:numId w:val="5"/>
@@ -783,21 +815,18 @@
         <w:rPr>
           <w:rFonts w:ascii="Calibri" w:hAnsi="Calibri" w:cs="Calibri"/>
         </w:rPr>
-        <w:t xml:space="preserve">Divides compilation into </w:t>
-      </w:r>
-      <w:r>
-        <w:rPr>
-          <w:rFonts w:ascii="Calibri" w:hAnsi="Calibri" w:cs="Calibri"/>
-          <w:b/>
-          <w:bCs/>
-        </w:rPr>
-        <w:t>multiple traversals (passes)</w:t>
-      </w:r>
-      <w:r>
-        <w:rPr>
-          <w:rFonts w:ascii="Calibri" w:hAnsi="Calibri" w:cs="Calibri"/>
-        </w:rPr>
-        <w:t xml:space="preserve"> over the source code or intermediate representations.</w:t>
+        <w:t xml:space="preserve">A </w:t>
+      </w:r>
+      <w:r>
+        <w:rPr>
+          <w:rFonts w:ascii="Calibri" w:hAnsi="Calibri" w:cs="Calibri"/>
+          <w:b/>
+          <w:bCs/>
+        </w:rPr>
+        <w:t xml:space="preserve">multi-pass </w:t>
+      </w:r>
+      <w:r>
+        <w:t>compiler processes the source code in multiple traversals (passes), where each pass performs a specific task.</w:t>
       </w:r>
     </w:p>
     <w:p>
@@ -821,6 +850,82 @@
       <w:pPr>
         <w:numPr>
           <w:ilvl w:val="0"/>
+          <w:numId w:val="35"/>
+        </w:numPr>
+        <w:rPr>
+          <w:rFonts w:ascii="Calibri" w:hAnsi="Calibri" w:cs="Calibri"/>
+        </w:rPr>
+      </w:pPr>
+      <w:r>
+        <w:rPr>
+          <w:rFonts w:ascii="Calibri" w:hAnsi="Calibri" w:cs="Calibri"/>
+        </w:rPr>
+        <w:t>The output of one pass is used as input for the next pass.</w:t>
+      </w:r>
+    </w:p>
+    <w:p>
+      <w:pPr>
+        <w:numPr>
+          <w:ilvl w:val="0"/>
+          <w:numId w:val="35"/>
+        </w:numPr>
+        <w:rPr>
+          <w:rFonts w:ascii="Calibri" w:hAnsi="Calibri" w:cs="Calibri"/>
+        </w:rPr>
+      </w:pPr>
+      <w:r>
+        <w:rPr>
+          <w:rFonts w:ascii="Calibri" w:hAnsi="Calibri" w:cs="Calibri"/>
+        </w:rPr>
+        <w:t xml:space="preserve">It often uses </w:t>
+      </w:r>
+      <w:r>
+        <w:rPr>
+          <w:rFonts w:ascii="Calibri" w:hAnsi="Calibri" w:cs="Calibri"/>
+          <w:b/>
+          <w:bCs/>
+        </w:rPr>
+        <w:t>Intermediate Representations (IR)</w:t>
+      </w:r>
+      <w:r>
+        <w:rPr>
+          <w:rFonts w:ascii="Calibri" w:hAnsi="Calibri" w:cs="Calibri"/>
+        </w:rPr>
+        <w:t xml:space="preserve"> such as </w:t>
+      </w:r>
+      <w:r>
+        <w:rPr>
+          <w:rFonts w:ascii="Calibri" w:hAnsi="Calibri" w:cs="Calibri"/>
+          <w:b/>
+          <w:bCs/>
+        </w:rPr>
+        <w:t>Abstract Syntax Trees (ASTs)</w:t>
+      </w:r>
+      <w:r>
+        <w:rPr>
+          <w:rFonts w:ascii="Calibri" w:hAnsi="Calibri" w:cs="Calibri"/>
+        </w:rPr>
+        <w:t xml:space="preserve"> or </w:t>
+      </w:r>
+      <w:r>
+        <w:rPr>
+          <w:rFonts w:ascii="Calibri" w:hAnsi="Calibri" w:cs="Calibri"/>
+          <w:b/>
+          <w:bCs/>
+        </w:rPr>
+        <w:t>Three-Address Code (TAC)</w:t>
+      </w:r>
+      <w:r>
+        <w:rPr>
+          <w:rFonts w:ascii="Calibri" w:hAnsi="Calibri" w:cs="Calibri"/>
+        </w:rPr>
+        <w:t>.</w:t>
+      </w:r>
+    </w:p>
+    <w:p>
+      <w:pPr>
+        <w:numPr>
+          <w:ilvl w:val="0"/>
           <w:numId w:val="5"/>
         </w:numPr>
         <w:rPr>
@@ -855,22 +960,32 @@
       <w:r>
         <w:rPr>
           <w:rFonts w:ascii="Calibri" w:hAnsi="Calibri" w:cs="Calibri"/>
-        </w:rPr>
-        <w:t xml:space="preserve">Enables </w:t>
-      </w:r>
-      <w:r>
-        <w:rPr>
-          <w:rFonts w:ascii="Calibri" w:hAnsi="Calibri" w:cs="Calibri"/>
-          <w:b/>
-          <w:bCs/>
-        </w:rPr>
-        <w:t>advanced optimizations</w:t>
-      </w:r>
-      <w:r>
-        <w:rPr>
-          <w:rFonts w:ascii="Calibri" w:hAnsi="Calibri" w:cs="Calibri"/>
-        </w:rPr>
-        <w:t xml:space="preserve"> (e.g., loop unrolling, dead code elimination).</w:t>
+          <w:b/>
+          <w:bCs/>
+        </w:rPr>
+        <w:t>Advanced optimizations</w:t>
+      </w:r>
+      <w:r>
+        <w:rPr>
+          <w:rFonts w:ascii="Calibri" w:hAnsi="Calibri" w:cs="Calibri"/>
+        </w:rPr>
+        <w:t xml:space="preserve"> – It supports powerful optimizations like </w:t>
+      </w:r>
+      <w:r>
+        <w:rPr>
+          <w:rFonts w:ascii="Calibri" w:hAnsi="Calibri" w:cs="Calibri"/>
+          <w:b/>
+          <w:bCs/>
+        </w:rPr>
+        <w:t>loop unrolling, constant folding, and dead code elimination</w:t>
+      </w:r>
+      <w:r>
+        <w:rPr>
+          <w:rFonts w:ascii="Calibri" w:hAnsi="Calibri" w:cs="Calibri"/>
+          <w:b/>
+          <w:bCs/>
+        </w:rPr>
+        <w:t>.</w:t>
       </w:r>
     </w:p>
     <w:p>
@@ -886,53 +1001,61 @@
       <w:r>
         <w:rPr>
           <w:rFonts w:ascii="Calibri" w:hAnsi="Calibri" w:cs="Calibri"/>
-        </w:rPr>
-        <w:t>Handles complex language features (e.g., forward references, cross-module dependencies).</w:t>
-      </w:r>
-    </w:p>
-    <w:p>
-      <w:pPr>
-        <w:numPr>
-          <w:ilvl w:val="1"/>
-          <w:numId w:val="5"/>
-        </w:numPr>
-        <w:rPr>
-          <w:rFonts w:ascii="Calibri" w:hAnsi="Calibri" w:cs="Calibri"/>
-        </w:rPr>
-      </w:pPr>
-      <w:r>
-        <w:rPr>
-          <w:rFonts w:ascii="Calibri" w:hAnsi="Calibri" w:cs="Calibri"/>
-        </w:rPr>
-        <w:t xml:space="preserve">Uses </w:t>
-      </w:r>
-      <w:r>
-        <w:rPr>
-          <w:rFonts w:ascii="Calibri" w:hAnsi="Calibri" w:cs="Calibri"/>
-          <w:b/>
-          <w:bCs/>
-        </w:rPr>
-        <w:t>Intermediate Representations (IR)</w:t>
-      </w:r>
-      <w:r>
-        <w:rPr>
-          <w:rFonts w:ascii="Calibri" w:hAnsi="Calibri" w:cs="Calibri"/>
-        </w:rPr>
-        <w:t xml:space="preserve"> like abstract syntax trees (ASTs) or three-address code.</w:t>
-      </w:r>
-    </w:p>
-    <w:p>
-      <w:pPr>
-        <w:rPr>
-          <w:rFonts w:ascii="Calibri" w:hAnsi="Calibri" w:cs="Calibri"/>
-        </w:rPr>
-      </w:pPr>
-      <w:r>
-        <w:rPr>
-          <w:rFonts w:ascii="Calibri" w:hAnsi="Calibri" w:cs="Calibri"/>
-        </w:rPr>
-        <w:pict w14:anchorId="4C351E5B">
-          <v:rect id="_x0000_i1066" style="width:0;height:1.5pt" o:hralign="center" o:hrstd="t" o:hr="t" fillcolor="#a0a0a0" stroked="f"/>
+          <w:b/>
+          <w:bCs/>
+        </w:rPr>
+        <w:t>Handles complex language features</w:t>
+      </w:r>
+      <w:r>
+        <w:rPr>
+          <w:rFonts w:ascii="Calibri" w:hAnsi="Calibri" w:cs="Calibri"/>
+        </w:rPr>
+        <w:t xml:space="preserve"> – It can manage </w:t>
+      </w:r>
+      <w:r>
+        <w:rPr>
+          <w:rFonts w:ascii="Calibri" w:hAnsi="Calibri" w:cs="Calibri"/>
+          <w:b/>
+          <w:bCs/>
+        </w:rPr>
+        <w:t>forward references, cross-module dependencies, and dynamic memory allocation</w:t>
+      </w:r>
+    </w:p>
+    <w:p>
+      <w:pPr>
+        <w:pStyle w:val="ListParagraph"/>
+        <w:numPr>
+          <w:ilvl w:val="0"/>
+          <w:numId w:val="36"/>
+        </w:numPr>
+        <w:rPr>
+          <w:rFonts w:ascii="Calibri" w:hAnsi="Calibri" w:cs="Calibri"/>
+        </w:rPr>
+      </w:pPr>
+      <w:r>
+        <w:rPr>
+          <w:rFonts w:ascii="Calibri" w:hAnsi="Calibri" w:cs="Calibri"/>
+          <w:b/>
+          <w:bCs/>
+        </w:rPr>
+        <w:t>Better error handling</w:t>
+      </w:r>
+      <w:r>
+        <w:rPr>
+          <w:rFonts w:ascii="Calibri" w:hAnsi="Calibri" w:cs="Calibri"/>
+        </w:rPr>
+        <w:t xml:space="preserve"> – Since it analyzes the code multiple times, error detection is improved</w:t>
+      </w:r>
+    </w:p>
+    <w:p>
+      <w:pPr>
+        <w:rPr>
+          <w:rFonts w:ascii="Calibri" w:hAnsi="Calibri" w:cs="Calibri"/>
+        </w:rPr>
+      </w:pPr>
+      <w:r>
+        <w:pict w14:anchorId="1C98D44B">
+          <v:rect id="_x0000_i1044" style="width:446.35pt;height:2.1pt" o:hrpct="989" o:hralign="center" o:hrstd="t" o:hr="t" fillcolor="#a0a0a0" stroked="f"/>
         </w:pict>
       </w:r>
     </w:p>
@@ -980,6 +1103,7 @@
     </w:p>
     <w:p>
       <w:pPr>
+        <w:pStyle w:val="ListParagraph"/>
         <w:numPr>
           <w:ilvl w:val="1"/>
           <w:numId w:val="6"/>
@@ -992,21 +1116,35 @@
         <w:rPr>
           <w:rFonts w:ascii="Calibri" w:hAnsi="Calibri" w:cs="Calibri"/>
         </w:rPr>
-        <w:t xml:space="preserve">Combines </w:t>
-      </w:r>
-      <w:r>
-        <w:rPr>
-          <w:rFonts w:ascii="Calibri" w:hAnsi="Calibri" w:cs="Calibri"/>
-          <w:b/>
-          <w:bCs/>
-        </w:rPr>
-        <w:t>compilation and execution</w:t>
-      </w:r>
-      <w:r>
-        <w:rPr>
-          <w:rFonts w:ascii="Calibri" w:hAnsi="Calibri" w:cs="Calibri"/>
-        </w:rPr>
-        <w:t xml:space="preserve"> into a single step.</w:t>
+        <w:t xml:space="preserve">A </w:t>
+      </w:r>
+      <w:r>
+        <w:rPr>
+          <w:rFonts w:ascii="Calibri" w:hAnsi="Calibri" w:cs="Calibri"/>
+          <w:b/>
+          <w:bCs/>
+        </w:rPr>
+        <w:t>Load-and-Go Compiler</w:t>
+      </w:r>
+      <w:r>
+        <w:rPr>
+          <w:rFonts w:ascii="Calibri" w:hAnsi="Calibri" w:cs="Calibri"/>
+        </w:rPr>
+        <w:t xml:space="preserve"> compiles and executes code </w:t>
+      </w:r>
+      <w:r>
+        <w:rPr>
+          <w:rFonts w:ascii="Calibri" w:hAnsi="Calibri" w:cs="Calibri"/>
+          <w:b/>
+          <w:bCs/>
+        </w:rPr>
+        <w:t>immediately</w:t>
+      </w:r>
+      <w:r>
+        <w:rPr>
+          <w:rFonts w:ascii="Calibri" w:hAnsi="Calibri" w:cs="Calibri"/>
+        </w:rPr>
+        <w:t xml:space="preserve"> without producing an object file.</w:t>
       </w:r>
     </w:p>
     <w:p>
@@ -1023,22 +1161,61 @@
         <w:rPr>
           <w:rFonts w:ascii="Calibri" w:hAnsi="Calibri" w:cs="Calibri"/>
         </w:rPr>
-        <w:t xml:space="preserve">Generates machine code that is </w:t>
-      </w:r>
-      <w:r>
-        <w:rPr>
-          <w:rFonts w:ascii="Calibri" w:hAnsi="Calibri" w:cs="Calibri"/>
-          <w:b/>
-          <w:bCs/>
-        </w:rPr>
-        <w:t>immediately loaded into memory and executed</w:t>
-      </w:r>
-      <w:r>
-        <w:rPr>
-          <w:rFonts w:ascii="Calibri" w:hAnsi="Calibri" w:cs="Calibri"/>
-        </w:rPr>
-        <w:t xml:space="preserve"> (no separate linking step).</w:t>
-      </w:r>
+        <w:t xml:space="preserve">It </w:t>
+      </w:r>
+      <w:r>
+        <w:rPr>
+          <w:rFonts w:ascii="Calibri" w:hAnsi="Calibri" w:cs="Calibri"/>
+          <w:b/>
+          <w:bCs/>
+        </w:rPr>
+        <w:t>compiles the source code, loads the machine code into memory, and executes it right away</w:t>
+      </w:r>
+      <w:r>
+        <w:rPr>
+          <w:rFonts w:ascii="Calibri" w:hAnsi="Calibri" w:cs="Calibri"/>
+        </w:rPr>
+        <w:t>.</w:t>
+      </w:r>
+    </w:p>
+    <w:p>
+      <w:pPr>
+        <w:numPr>
+          <w:ilvl w:val="1"/>
+          <w:numId w:val="6"/>
+        </w:numPr>
+        <w:rPr>
+          <w:rFonts w:ascii="Calibri" w:hAnsi="Calibri" w:cs="Calibri"/>
+        </w:rPr>
+      </w:pPr>
+      <w:r>
+        <w:rPr>
+          <w:rFonts w:ascii="Calibri" w:hAnsi="Calibri" w:cs="Calibri"/>
+        </w:rPr>
+        <w:t xml:space="preserve">There is </w:t>
+      </w:r>
+      <w:r>
+        <w:rPr>
+          <w:rFonts w:ascii="Calibri" w:hAnsi="Calibri" w:cs="Calibri"/>
+          <w:b/>
+          <w:bCs/>
+        </w:rPr>
+        <w:t>no separate linking step</w:t>
+      </w:r>
+      <w:r>
+        <w:rPr>
+          <w:rFonts w:ascii="Calibri" w:hAnsi="Calibri" w:cs="Calibri"/>
+        </w:rPr>
+        <w:t xml:space="preserve"> like in traditional compilers.</w:t>
+      </w:r>
+    </w:p>
+    <w:p>
+      <w:pPr>
+        <w:ind w:left="720"/>
+        <w:rPr>
+          <w:rFonts w:ascii="Calibri" w:hAnsi="Calibri" w:cs="Calibri"/>
+        </w:rPr>
+      </w:pPr>
     </w:p>
     <w:p>
       <w:pPr>
@@ -1056,6 +1233,7 @@
           <w:b/>
           <w:bCs/>
         </w:rPr>
+        <w:lastRenderedPageBreak/>
         <w:t>Key Features</w:t>
       </w:r>
       <w:r>
@@ -1155,7 +1333,7 @@
           <w:rFonts w:ascii="Calibri" w:hAnsi="Calibri" w:cs="Calibri"/>
         </w:rPr>
         <w:pict w14:anchorId="2CDA6825">
-          <v:rect id="_x0000_i1067" style="width:0;height:1.5pt" o:hralign="center" o:hrstd="t" o:hr="t" fillcolor="#a0a0a0" stroked="f"/>
+          <v:rect id="_x0000_i1029" style="width:0;height:1.5pt" o:hralign="center" o:hrstd="t" o:hr="t" fillcolor="#a0a0a0" stroked="f"/>
         </w:pict>
       </w:r>
     </w:p>
@@ -1205,7 +1383,6 @@
           <w:b/>
           <w:bCs/>
         </w:rPr>
-        <w:lastRenderedPageBreak/>
         <w:t>Analysis (Frontend)</w:t>
       </w:r>
     </w:p>
@@ -1239,7 +1416,7 @@
           <w:rFonts w:ascii="Calibri" w:hAnsi="Calibri" w:cs="Calibri"/>
         </w:rPr>
         <w:pict w14:anchorId="1D7C034D">
-          <v:rect id="_x0000_i1095" style="width:0;height:1.5pt" o:hralign="center" o:hrstd="t" o:hr="t" fillcolor="#a0a0a0" stroked="f"/>
+          <v:rect id="_x0000_i1030" style="width:0;height:1.5pt" o:hralign="center" o:hrstd="t" o:hr="t" fillcolor="#a0a0a0" stroked="f"/>
         </w:pict>
       </w:r>
     </w:p>
@@ -1580,7 +1757,7 @@
           <w:rFonts w:ascii="Calibri" w:hAnsi="Calibri" w:cs="Calibri"/>
         </w:rPr>
         <w:pict w14:anchorId="3997708C">
-          <v:rect id="_x0000_i1096" style="width:0;height:1.5pt" o:hralign="center" o:hrstd="t" o:hr="t" fillcolor="#a0a0a0" stroked="f"/>
+          <v:rect id="_x0000_i1031" style="width:0;height:1.5pt" o:hralign="center" o:hrstd="t" o:hr="t" fillcolor="#a0a0a0" stroked="f"/>
         </w:pict>
       </w:r>
     </w:p>
@@ -1658,6 +1835,7 @@
           <w:b/>
           <w:bCs/>
         </w:rPr>
+        <w:lastRenderedPageBreak/>
         <w:t>Intermediate Code Generation</w:t>
       </w:r>
       <w:r>
@@ -1790,7 +1968,6 @@
           <w:b/>
           <w:bCs/>
         </w:rPr>
-        <w:lastRenderedPageBreak/>
         <w:t>Code Generation</w:t>
       </w:r>
       <w:r>
@@ -2239,7 +2416,7 @@
           <w:rFonts w:ascii="Calibri" w:hAnsi="Calibri" w:cs="Calibri"/>
         </w:rPr>
         <w:pict w14:anchorId="10F0DF2B">
-          <v:rect id="_x0000_i1098" style="width:0;height:1.5pt" o:hralign="center" o:hrstd="t" o:hr="t" fillcolor="#a0a0a0" stroked="f"/>
+          <v:rect id="_x0000_i1032" style="width:0;height:1.5pt" o:hralign="center" o:hrstd="t" o:hr="t" fillcolor="#a0a0a0" stroked="f"/>
         </w:pict>
       </w:r>
     </w:p>
@@ -2471,6 +2648,7 @@
         <w:rPr>
           <w:rFonts w:ascii="Calibri" w:hAnsi="Calibri" w:cs="Calibri"/>
         </w:rPr>
+        <w:lastRenderedPageBreak/>
         <w:t>Tokens are the smallest meaningful units in a programming language (e.g., keywords, identifiers, numbers, operators).</w:t>
       </w:r>
     </w:p>
@@ -2583,36 +2761,21 @@
           <w:rFonts w:ascii="Calibri" w:hAnsi="Calibri" w:cs="Calibri"/>
         </w:rPr>
         <w:br/>
-        <w:t>x = y + 5; → Tokens: [Identifier(x)], [</w:t>
-      </w:r>
-      <w:proofErr w:type="gramStart"/>
-      <w:r>
-        <w:rPr>
-          <w:rFonts w:ascii="Calibri" w:hAnsi="Calibri" w:cs="Calibri"/>
-        </w:rPr>
-        <w:t>Operator(</w:t>
-      </w:r>
-      <w:proofErr w:type="gramEnd"/>
-      <w:r>
-        <w:rPr>
-          <w:rFonts w:ascii="Calibri" w:hAnsi="Calibri" w:cs="Calibri"/>
-        </w:rPr>
-        <w:t>=)], [Identifier(y)], [Operator(+)], [Number(5)], [Semicolon(;)].</w:t>
-      </w:r>
-    </w:p>
-    <w:p>
-      <w:pPr>
-        <w:rPr>
-          <w:rFonts w:ascii="Calibri" w:hAnsi="Calibri" w:cs="Calibri"/>
-        </w:rPr>
-      </w:pPr>
-      <w:r>
-        <w:rPr>
-          <w:rFonts w:ascii="Calibri" w:hAnsi="Calibri" w:cs="Calibri"/>
-          <w:b/>
-          <w:bCs/>
-        </w:rPr>
-        <w:lastRenderedPageBreak/>
+        <w:t>x = y + 5; → Tokens: [Identifier(x)], [Operator(=)], [Identifier(y)], [Operator(+)], [Number(5)], [Semicolon(;)].</w:t>
+      </w:r>
+    </w:p>
+    <w:p>
+      <w:pPr>
+        <w:rPr>
+          <w:rFonts w:ascii="Calibri" w:hAnsi="Calibri" w:cs="Calibri"/>
+        </w:rPr>
+      </w:pPr>
+      <w:r>
+        <w:rPr>
+          <w:rFonts w:ascii="Calibri" w:hAnsi="Calibri" w:cs="Calibri"/>
+          <w:b/>
+          <w:bCs/>
+        </w:rPr>
         <w:t>Why it matters</w:t>
       </w:r>
       <w:r>
@@ -2681,7 +2844,7 @@
           <w:rFonts w:ascii="Calibri" w:hAnsi="Calibri" w:cs="Calibri"/>
         </w:rPr>
         <w:pict w14:anchorId="5A873D45">
-          <v:rect id="_x0000_i1202" style="width:0;height:1.5pt" o:hralign="center" o:hrstd="t" o:hr="t" fillcolor="#a0a0a0" stroked="f"/>
+          <v:rect id="_x0000_i1033" style="width:0;height:1.5pt" o:hralign="center" o:hrstd="t" o:hr="t" fillcolor="#a0a0a0" stroked="f"/>
         </w:pict>
       </w:r>
     </w:p>
@@ -2741,19 +2904,11 @@
           <w:rFonts w:ascii="Calibri" w:hAnsi="Calibri" w:cs="Calibri"/>
         </w:rPr>
       </w:pPr>
-      <w:proofErr w:type="spellStart"/>
-      <w:r>
-        <w:rPr>
-          <w:rFonts w:ascii="Calibri" w:hAnsi="Calibri" w:cs="Calibri"/>
-        </w:rPr>
-        <w:t>Analyze</w:t>
-      </w:r>
-      <w:proofErr w:type="spellEnd"/>
-      <w:r>
-        <w:rPr>
-          <w:rFonts w:ascii="Calibri" w:hAnsi="Calibri" w:cs="Calibri"/>
-        </w:rPr>
-        <w:t xml:space="preserve"> the </w:t>
+      <w:r>
+        <w:rPr>
+          <w:rFonts w:ascii="Calibri" w:hAnsi="Calibri" w:cs="Calibri"/>
+        </w:rPr>
+        <w:t xml:space="preserve">Analyze the </w:t>
       </w:r>
       <w:r>
         <w:rPr>
@@ -2767,21 +2922,7 @@
         <w:rPr>
           <w:rFonts w:ascii="Calibri" w:hAnsi="Calibri" w:cs="Calibri"/>
         </w:rPr>
-        <w:t xml:space="preserve"> of the token stream produced by the lexical </w:t>
-      </w:r>
-      <w:proofErr w:type="spellStart"/>
-      <w:r>
-        <w:rPr>
-          <w:rFonts w:ascii="Calibri" w:hAnsi="Calibri" w:cs="Calibri"/>
-        </w:rPr>
-        <w:t>analyzer</w:t>
-      </w:r>
-      <w:proofErr w:type="spellEnd"/>
-      <w:r>
-        <w:rPr>
-          <w:rFonts w:ascii="Calibri" w:hAnsi="Calibri" w:cs="Calibri"/>
-        </w:rPr>
-        <w:t>.</w:t>
+        <w:t xml:space="preserve"> of the token stream produced by the lexical analyzer.</w:t>
       </w:r>
     </w:p>
     <w:p>
@@ -2910,25 +3051,7 @@
           <w:i/>
           <w:iCs/>
         </w:rPr>
-        <w:t xml:space="preserve">if (x &gt; 10) </w:t>
-      </w:r>
-      <w:proofErr w:type="gramStart"/>
-      <w:r>
-        <w:rPr>
-          <w:rFonts w:ascii="Calibri" w:hAnsi="Calibri" w:cs="Calibri"/>
-          <w:i/>
-          <w:iCs/>
-        </w:rPr>
-        <w:t>{ ...</w:t>
-      </w:r>
-      <w:proofErr w:type="gramEnd"/>
-      <w:r>
-        <w:rPr>
-          <w:rFonts w:ascii="Calibri" w:hAnsi="Calibri" w:cs="Calibri"/>
-          <w:i/>
-          <w:iCs/>
-        </w:rPr>
-        <w:t xml:space="preserve"> }</w:t>
+        <w:t>if (x &gt; 10) { ... }</w:t>
       </w:r>
       <w:r>
         <w:rPr>
@@ -3055,6 +3178,7 @@
           <w:b/>
           <w:bCs/>
         </w:rPr>
+        <w:lastRenderedPageBreak/>
         <w:t>1. Grammar Rules</w:t>
       </w:r>
     </w:p>
@@ -3182,7 +3306,6 @@
         <w:rPr>
           <w:noProof/>
         </w:rPr>
-        <w:lastRenderedPageBreak/>
         <w:drawing>
           <wp:inline distT="0" distB="0" distL="0" distR="0" wp14:anchorId="7C2F4220" wp14:editId="3C08D184">
             <wp:extent cx="3562350" cy="1714500"/>
@@ -3265,7 +3388,7 @@
           <w:rFonts w:ascii="Calibri" w:hAnsi="Calibri" w:cs="Calibri"/>
         </w:rPr>
         <w:pict w14:anchorId="170AEE50">
-          <v:rect id="_x0000_i1243" style="width:0;height:1.5pt" o:hralign="center" o:hrstd="t" o:hr="t" fillcolor="#a0a0a0" stroked="f"/>
+          <v:rect id="_x0000_i1034" style="width:0;height:1.5pt" o:hralign="center" o:hrstd="t" o:hr="t" fillcolor="#a0a0a0" stroked="f"/>
         </w:pict>
       </w:r>
     </w:p>
@@ -3520,6 +3643,7 @@
         <w:rPr>
           <w:rFonts w:ascii="Calibri" w:hAnsi="Calibri" w:cs="Calibri"/>
         </w:rPr>
+        <w:lastRenderedPageBreak/>
         <w:t>Apply implicit or explicit type conversions when allowed by the language.</w:t>
       </w:r>
     </w:p>
@@ -3649,7 +3773,7 @@
           <w:rFonts w:ascii="Calibri" w:hAnsi="Calibri" w:cs="Calibri"/>
         </w:rPr>
         <w:pict w14:anchorId="0790249A">
-          <v:rect id="_x0000_i1260" style="width:0;height:1.5pt" o:hralign="center" o:hrstd="t" o:hr="t" fillcolor="#a0a0a0" stroked="f"/>
+          <v:rect id="_x0000_i1035" style="width:0;height:1.5pt" o:hralign="center" o:hrstd="t" o:hr="t" fillcolor="#a0a0a0" stroked="f"/>
         </w:pict>
       </w:r>
     </w:p>
@@ -3665,7 +3789,6 @@
         <w:rPr>
           <w:rFonts w:ascii="Calibri" w:hAnsi="Calibri" w:cs="Calibri"/>
         </w:rPr>
-        <w:lastRenderedPageBreak/>
         <w:t>4.</w:t>
       </w:r>
       <w:r>
@@ -4101,7 +4224,7 @@
           <w:rFonts w:ascii="Calibri" w:hAnsi="Calibri" w:cs="Calibri"/>
         </w:rPr>
         <w:pict w14:anchorId="32281225">
-          <v:rect id="_x0000_i1311" style="width:0;height:1.5pt" o:hralign="center" o:hrstd="t" o:hr="t" fillcolor="#a0a0a0" stroked="f"/>
+          <v:rect id="_x0000_i1036" style="width:0;height:1.5pt" o:hralign="center" o:hrstd="t" o:hr="t" fillcolor="#a0a0a0" stroked="f"/>
         </w:pict>
       </w:r>
     </w:p>
@@ -4165,6 +4288,7 @@
         <w:rPr>
           <w:rFonts w:ascii="Calibri" w:hAnsi="Calibri" w:cs="Calibri"/>
         </w:rPr>
+        <w:lastRenderedPageBreak/>
         <w:t xml:space="preserve">Improve the </w:t>
       </w:r>
       <w:r>
@@ -4343,7 +4467,6 @@
           <w:b/>
           <w:bCs/>
         </w:rPr>
-        <w:lastRenderedPageBreak/>
         <w:t>Size</w:t>
       </w:r>
       <w:r>
@@ -4444,33 +4567,13 @@
         </w:rPr>
         <w:t xml:space="preserve">Replace </w:t>
       </w:r>
-      <w:proofErr w:type="spellStart"/>
-      <w:proofErr w:type="gramStart"/>
       <w:r>
         <w:rPr>
           <w:rFonts w:ascii="Calibri" w:hAnsi="Calibri" w:cs="Calibri"/>
           <w:i/>
           <w:iCs/>
         </w:rPr>
-        <w:t>inttofloat</w:t>
-      </w:r>
-      <w:proofErr w:type="spellEnd"/>
-      <w:r>
-        <w:rPr>
-          <w:rFonts w:ascii="Calibri" w:hAnsi="Calibri" w:cs="Calibri"/>
-          <w:i/>
-          <w:iCs/>
-        </w:rPr>
-        <w:t>(</w:t>
-      </w:r>
-      <w:proofErr w:type="gramEnd"/>
-      <w:r>
-        <w:rPr>
-          <w:rFonts w:ascii="Calibri" w:hAnsi="Calibri" w:cs="Calibri"/>
-          <w:i/>
-          <w:iCs/>
-        </w:rPr>
-        <w:t>60)</w:t>
+        <w:t>inttofloat(60)</w:t>
       </w:r>
       <w:r>
         <w:rPr>
@@ -4690,7 +4793,7 @@
           <w:rFonts w:ascii="Calibri" w:hAnsi="Calibri" w:cs="Calibri"/>
         </w:rPr>
         <w:pict w14:anchorId="653F62A2">
-          <v:rect id="_x0000_i1339" style="width:0;height:1.5pt" o:hralign="center" o:hrstd="t" o:hr="t" fillcolor="#a0a0a0" stroked="f"/>
+          <v:rect id="_x0000_i1037" style="width:0;height:1.5pt" o:hralign="center" o:hrstd="t" o:hr="t" fillcolor="#a0a0a0" stroked="f"/>
         </w:pict>
       </w:r>
     </w:p>
@@ -4708,6 +4811,7 @@
           <w:b/>
           <w:bCs/>
         </w:rPr>
+        <w:lastRenderedPageBreak/>
         <w:t xml:space="preserve">6. </w:t>
       </w:r>
       <w:r>
@@ -4890,7 +4994,6 @@
           <w:b/>
           <w:bCs/>
         </w:rPr>
-        <w:lastRenderedPageBreak/>
         <w:t>Tasks</w:t>
       </w:r>
       <w:r>
@@ -5072,7 +5175,7 @@
           <w:rFonts w:ascii="Calibri" w:hAnsi="Calibri" w:cs="Calibri"/>
         </w:rPr>
         <w:pict w14:anchorId="105EA250">
-          <v:rect id="_x0000_i1349" style="width:0;height:1.5pt" o:hralign="center" o:hrstd="t" o:hr="t" fillcolor="#a0a0a0" stroked="f"/>
+          <v:rect id="_x0000_i1038" style="width:0;height:1.5pt" o:hralign="center" o:hrstd="t" o:hr="t" fillcolor="#a0a0a0" stroked="f"/>
         </w:pict>
       </w:r>
     </w:p>
@@ -5200,6 +5303,7 @@
           <w:b/>
           <w:bCs/>
         </w:rPr>
+        <w:lastRenderedPageBreak/>
         <w:t>Attributes Stored</w:t>
       </w:r>
       <w:r>
@@ -5341,7 +5445,6 @@
         <w:rPr>
           <w:rFonts w:ascii="Calibri" w:hAnsi="Calibri" w:cs="Calibri"/>
         </w:rPr>
-        <w:lastRenderedPageBreak/>
         <w:t>Argument-passing method (by value, by reference).</w:t>
       </w:r>
     </w:p>
@@ -6572,6 +6675,119 @@
     </w:lvl>
   </w:abstractNum>
   <w:abstractNum w:abstractNumId="8" w15:restartNumberingAfterBreak="0">
+    <w:nsid w:val="1E1C457E"/>
+    <w:multiLevelType w:val="hybridMultilevel"/>
+    <w:tmpl w:val="5156A6F2"/>
+    <w:lvl w:ilvl="0" w:tplc="40090003">
+      <w:start w:val="1"/>
+      <w:numFmt w:val="bullet"/>
+      <w:lvlText w:val="o"/>
+      <w:lvlJc w:val="left"/>
+      <w:pPr>
+        <w:ind w:left="1440" w:hanging="360"/>
+      </w:pPr>
+      <w:rPr>
+        <w:rFonts w:ascii="Courier New" w:hAnsi="Courier New" w:cs="Courier New" w:hint="default"/>
+      </w:rPr>
+    </w:lvl>
+    <w:lvl w:ilvl="1" w:tplc="40090003" w:tentative="1">
+      <w:start w:val="1"/>
+      <w:numFmt w:val="bullet"/>
+      <w:lvlText w:val="o"/>
+      <w:lvlJc w:val="left"/>
+      <w:pPr>
+        <w:ind w:left="2160" w:hanging="360"/>
+      </w:pPr>
+      <w:rPr>
+        <w:rFonts w:ascii="Courier New" w:hAnsi="Courier New" w:cs="Courier New" w:hint="default"/>
+      </w:rPr>
+    </w:lvl>
+    <w:lvl w:ilvl="2" w:tplc="40090005" w:tentative="1">
+      <w:start w:val="1"/>
+      <w:numFmt w:val="bullet"/>
+      <w:lvlText w:val=""/>
+      <w:lvlJc w:val="left"/>
+      <w:pPr>
+        <w:ind w:left="2880" w:hanging="360"/>
+      </w:pPr>
+      <w:rPr>
+        <w:rFonts w:ascii="Wingdings" w:hAnsi="Wingdings" w:hint="default"/>
+      </w:rPr>
+    </w:lvl>
+    <w:lvl w:ilvl="3" w:tplc="40090001" w:tentative="1">
+      <w:start w:val="1"/>
+      <w:numFmt w:val="bullet"/>
+      <w:lvlText w:val=""/>
+      <w:lvlJc w:val="left"/>
+      <w:pPr>
+        <w:ind w:left="3600" w:hanging="360"/>
+      </w:pPr>
+      <w:rPr>
+        <w:rFonts w:ascii="Symbol" w:hAnsi="Symbol" w:hint="default"/>
+      </w:rPr>
+    </w:lvl>
+    <w:lvl w:ilvl="4" w:tplc="40090003" w:tentative="1">
+      <w:start w:val="1"/>
+      <w:numFmt w:val="bullet"/>
+      <w:lvlText w:val="o"/>
+      <w:lvlJc w:val="left"/>
+      <w:pPr>
+        <w:ind w:left="4320" w:hanging="360"/>
+      </w:pPr>
+      <w:rPr>
+        <w:rFonts w:ascii="Courier New" w:hAnsi="Courier New" w:cs="Courier New" w:hint="default"/>
+      </w:rPr>
+    </w:lvl>
+    <w:lvl w:ilvl="5" w:tplc="40090005" w:tentative="1">
+      <w:start w:val="1"/>
+      <w:numFmt w:val="bullet"/>
+      <w:lvlText w:val=""/>
+      <w:lvlJc w:val="left"/>
+      <w:pPr>
+        <w:ind w:left="5040" w:hanging="360"/>
+      </w:pPr>
+      <w:rPr>
+        <w:rFonts w:ascii="Wingdings" w:hAnsi="Wingdings" w:hint="default"/>
+      </w:rPr>
+    </w:lvl>
+    <w:lvl w:ilvl="6" w:tplc="40090001" w:tentative="1">
+      <w:start w:val="1"/>
+      <w:numFmt w:val="bullet"/>
+      <w:lvlText w:val=""/>
+      <w:lvlJc w:val="left"/>
+      <w:pPr>
+        <w:ind w:left="5760" w:hanging="360"/>
+      </w:pPr>
+      <w:rPr>
+        <w:rFonts w:ascii="Symbol" w:hAnsi="Symbol" w:hint="default"/>
+      </w:rPr>
+    </w:lvl>
+    <w:lvl w:ilvl="7" w:tplc="40090003" w:tentative="1">
+      <w:start w:val="1"/>
+      <w:numFmt w:val="bullet"/>
+      <w:lvlText w:val="o"/>
+      <w:lvlJc w:val="left"/>
+      <w:pPr>
+        <w:ind w:left="6480" w:hanging="360"/>
+      </w:pPr>
+      <w:rPr>
+        <w:rFonts w:ascii="Courier New" w:hAnsi="Courier New" w:cs="Courier New" w:hint="default"/>
+      </w:rPr>
+    </w:lvl>
+    <w:lvl w:ilvl="8" w:tplc="40090005" w:tentative="1">
+      <w:start w:val="1"/>
+      <w:numFmt w:val="bullet"/>
+      <w:lvlText w:val=""/>
+      <w:lvlJc w:val="left"/>
+      <w:pPr>
+        <w:ind w:left="7200" w:hanging="360"/>
+      </w:pPr>
+      <w:rPr>
+        <w:rFonts w:ascii="Wingdings" w:hAnsi="Wingdings" w:hint="default"/>
+      </w:rPr>
+    </w:lvl>
+  </w:abstractNum>
+  <w:abstractNum w:abstractNumId="9" w15:restartNumberingAfterBreak="0">
     <w:nsid w:val="1E4D2488"/>
     <w:multiLevelType w:val="multilevel"/>
     <w:tmpl w:val="73C8426A"/>
@@ -6720,7 +6936,7 @@
       </w:rPr>
     </w:lvl>
   </w:abstractNum>
-  <w:abstractNum w:abstractNumId="9" w15:restartNumberingAfterBreak="0">
+  <w:abstractNum w:abstractNumId="10" w15:restartNumberingAfterBreak="0">
     <w:nsid w:val="1F6A6EF1"/>
     <w:multiLevelType w:val="multilevel"/>
     <w:tmpl w:val="DC58DAF2"/>
@@ -6756,7 +6972,7 @@
         <w:sz w:val="20"/>
       </w:rPr>
     </w:lvl>
-    <w:lvl w:ilvl="2" w:tentative="1">
+    <w:lvl w:ilvl="2">
       <w:start w:val="1"/>
       <w:numFmt w:val="bullet"/>
       <w:lvlText w:val=""/>
@@ -6869,7 +7085,7 @@
       </w:rPr>
     </w:lvl>
   </w:abstractNum>
-  <w:abstractNum w:abstractNumId="10" w15:restartNumberingAfterBreak="0">
+  <w:abstractNum w:abstractNumId="11" w15:restartNumberingAfterBreak="0">
     <w:nsid w:val="23507815"/>
     <w:multiLevelType w:val="multilevel"/>
     <w:tmpl w:val="4434FD88"/>
@@ -7018,7 +7234,156 @@
       </w:rPr>
     </w:lvl>
   </w:abstractNum>
-  <w:abstractNum w:abstractNumId="11" w15:restartNumberingAfterBreak="0">
+  <w:abstractNum w:abstractNumId="12" w15:restartNumberingAfterBreak="0">
+    <w:nsid w:val="251B44A5"/>
+    <w:multiLevelType w:val="multilevel"/>
+    <w:tmpl w:val="DC58DAF2"/>
+    <w:lvl w:ilvl="0">
+      <w:start w:val="1"/>
+      <w:numFmt w:val="bullet"/>
+      <w:lvlText w:val=""/>
+      <w:lvlJc w:val="left"/>
+      <w:pPr>
+        <w:tabs>
+          <w:tab w:val="num" w:pos="1440"/>
+        </w:tabs>
+        <w:ind w:left="1440" w:hanging="360"/>
+      </w:pPr>
+      <w:rPr>
+        <w:rFonts w:ascii="Symbol" w:hAnsi="Symbol" w:hint="default"/>
+        <w:sz w:val="20"/>
+      </w:rPr>
+    </w:lvl>
+    <w:lvl w:ilvl="1" w:tentative="1">
+      <w:start w:val="1"/>
+      <w:numFmt w:val="bullet"/>
+      <w:lvlText w:val="o"/>
+      <w:lvlJc w:val="left"/>
+      <w:pPr>
+        <w:tabs>
+          <w:tab w:val="num" w:pos="2160"/>
+        </w:tabs>
+        <w:ind w:left="2160" w:hanging="360"/>
+      </w:pPr>
+      <w:rPr>
+        <w:rFonts w:ascii="Courier New" w:hAnsi="Courier New" w:hint="default"/>
+        <w:sz w:val="20"/>
+      </w:rPr>
+    </w:lvl>
+    <w:lvl w:ilvl="2" w:tentative="1">
+      <w:start w:val="1"/>
+      <w:numFmt w:val="bullet"/>
+      <w:lvlText w:val=""/>
+      <w:lvlJc w:val="left"/>
+      <w:pPr>
+        <w:tabs>
+          <w:tab w:val="num" w:pos="2880"/>
+        </w:tabs>
+        <w:ind w:left="2880" w:hanging="360"/>
+      </w:pPr>
+      <w:rPr>
+        <w:rFonts w:ascii="Wingdings" w:hAnsi="Wingdings" w:hint="default"/>
+        <w:sz w:val="20"/>
+      </w:rPr>
+    </w:lvl>
+    <w:lvl w:ilvl="3" w:tentative="1">
+      <w:start w:val="1"/>
+      <w:numFmt w:val="bullet"/>
+      <w:lvlText w:val=""/>
+      <w:lvlJc w:val="left"/>
+      <w:pPr>
+        <w:tabs>
+          <w:tab w:val="num" w:pos="3600"/>
+        </w:tabs>
+        <w:ind w:left="3600" w:hanging="360"/>
+      </w:pPr>
+      <w:rPr>
+        <w:rFonts w:ascii="Wingdings" w:hAnsi="Wingdings" w:hint="default"/>
+        <w:sz w:val="20"/>
+      </w:rPr>
+    </w:lvl>
+    <w:lvl w:ilvl="4" w:tentative="1">
+      <w:start w:val="1"/>
+      <w:numFmt w:val="bullet"/>
+      <w:lvlText w:val=""/>
+      <w:lvlJc w:val="left"/>
+      <w:pPr>
+        <w:tabs>
+          <w:tab w:val="num" w:pos="4320"/>
+        </w:tabs>
+        <w:ind w:left="4320" w:hanging="360"/>
+      </w:pPr>
+      <w:rPr>
+        <w:rFonts w:ascii="Wingdings" w:hAnsi="Wingdings" w:hint="default"/>
+        <w:sz w:val="20"/>
+      </w:rPr>
+    </w:lvl>
+    <w:lvl w:ilvl="5" w:tentative="1">
+      <w:start w:val="1"/>
+      <w:numFmt w:val="bullet"/>
+      <w:lvlText w:val=""/>
+      <w:lvlJc w:val="left"/>
+      <w:pPr>
+        <w:tabs>
+          <w:tab w:val="num" w:pos="5040"/>
+        </w:tabs>
+        <w:ind w:left="5040" w:hanging="360"/>
+      </w:pPr>
+      <w:rPr>
+        <w:rFonts w:ascii="Wingdings" w:hAnsi="Wingdings" w:hint="default"/>
+        <w:sz w:val="20"/>
+      </w:rPr>
+    </w:lvl>
+    <w:lvl w:ilvl="6" w:tentative="1">
+      <w:start w:val="1"/>
+      <w:numFmt w:val="bullet"/>
+      <w:lvlText w:val=""/>
+      <w:lvlJc w:val="left"/>
+      <w:pPr>
+        <w:tabs>
+          <w:tab w:val="num" w:pos="5760"/>
+        </w:tabs>
+        <w:ind w:left="5760" w:hanging="360"/>
+      </w:pPr>
+      <w:rPr>
+        <w:rFonts w:ascii="Wingdings" w:hAnsi="Wingdings" w:hint="default"/>
+        <w:sz w:val="20"/>
+      </w:rPr>
+    </w:lvl>
+    <w:lvl w:ilvl="7" w:tentative="1">
+      <w:start w:val="1"/>
+      <w:numFmt w:val="bullet"/>
+      <w:lvlText w:val=""/>
+      <w:lvlJc w:val="left"/>
+      <w:pPr>
+        <w:tabs>
+          <w:tab w:val="num" w:pos="6480"/>
+        </w:tabs>
+        <w:ind w:left="6480" w:hanging="360"/>
+      </w:pPr>
+      <w:rPr>
+        <w:rFonts w:ascii="Wingdings" w:hAnsi="Wingdings" w:hint="default"/>
+        <w:sz w:val="20"/>
+      </w:rPr>
+    </w:lvl>
+    <w:lvl w:ilvl="8" w:tentative="1">
+      <w:start w:val="1"/>
+      <w:numFmt w:val="bullet"/>
+      <w:lvlText w:val=""/>
+      <w:lvlJc w:val="left"/>
+      <w:pPr>
+        <w:tabs>
+          <w:tab w:val="num" w:pos="7200"/>
+        </w:tabs>
+        <w:ind w:left="7200" w:hanging="360"/>
+      </w:pPr>
+      <w:rPr>
+        <w:rFonts w:ascii="Wingdings" w:hAnsi="Wingdings" w:hint="default"/>
+        <w:sz w:val="20"/>
+      </w:rPr>
+    </w:lvl>
+  </w:abstractNum>
+  <w:abstractNum w:abstractNumId="13" w15:restartNumberingAfterBreak="0">
     <w:nsid w:val="2A397CA6"/>
     <w:multiLevelType w:val="multilevel"/>
     <w:tmpl w:val="831EB530"/>
@@ -7139,7 +7504,7 @@
       </w:pPr>
     </w:lvl>
   </w:abstractNum>
-  <w:abstractNum w:abstractNumId="12" w15:restartNumberingAfterBreak="0">
+  <w:abstractNum w:abstractNumId="14" w15:restartNumberingAfterBreak="0">
     <w:nsid w:val="2ED0205B"/>
     <w:multiLevelType w:val="multilevel"/>
     <w:tmpl w:val="F9BA071A"/>
@@ -7288,7 +7653,7 @@
       </w:rPr>
     </w:lvl>
   </w:abstractNum>
-  <w:abstractNum w:abstractNumId="13" w15:restartNumberingAfterBreak="0">
+  <w:abstractNum w:abstractNumId="15" w15:restartNumberingAfterBreak="0">
     <w:nsid w:val="304C0678"/>
     <w:multiLevelType w:val="multilevel"/>
     <w:tmpl w:val="9704ECB8"/>
@@ -7437,7 +7802,7 @@
       </w:rPr>
     </w:lvl>
   </w:abstractNum>
-  <w:abstractNum w:abstractNumId="14" w15:restartNumberingAfterBreak="0">
+  <w:abstractNum w:abstractNumId="16" w15:restartNumberingAfterBreak="0">
     <w:nsid w:val="314143C1"/>
     <w:multiLevelType w:val="multilevel"/>
     <w:tmpl w:val="042667D0"/>
@@ -7554,7 +7919,7 @@
       </w:pPr>
     </w:lvl>
   </w:abstractNum>
-  <w:abstractNum w:abstractNumId="15" w15:restartNumberingAfterBreak="0">
+  <w:abstractNum w:abstractNumId="17" w15:restartNumberingAfterBreak="0">
     <w:nsid w:val="31B766C1"/>
     <w:multiLevelType w:val="multilevel"/>
     <w:tmpl w:val="7F926E16"/>
@@ -7703,7 +8068,7 @@
       </w:rPr>
     </w:lvl>
   </w:abstractNum>
-  <w:abstractNum w:abstractNumId="16" w15:restartNumberingAfterBreak="0">
+  <w:abstractNum w:abstractNumId="18" w15:restartNumberingAfterBreak="0">
     <w:nsid w:val="37230A19"/>
     <w:multiLevelType w:val="multilevel"/>
     <w:tmpl w:val="40821F40"/>
@@ -7852,7 +8217,7 @@
       </w:rPr>
     </w:lvl>
   </w:abstractNum>
-  <w:abstractNum w:abstractNumId="17" w15:restartNumberingAfterBreak="0">
+  <w:abstractNum w:abstractNumId="19" w15:restartNumberingAfterBreak="0">
     <w:nsid w:val="3B474308"/>
     <w:multiLevelType w:val="multilevel"/>
     <w:tmpl w:val="AB22A728"/>
@@ -7969,7 +8334,7 @@
       </w:pPr>
     </w:lvl>
   </w:abstractNum>
-  <w:abstractNum w:abstractNumId="18" w15:restartNumberingAfterBreak="0">
+  <w:abstractNum w:abstractNumId="20" w15:restartNumberingAfterBreak="0">
     <w:nsid w:val="3CC10B0B"/>
     <w:multiLevelType w:val="multilevel"/>
     <w:tmpl w:val="BB5E77F6"/>
@@ -8118,7 +8483,7 @@
       </w:rPr>
     </w:lvl>
   </w:abstractNum>
-  <w:abstractNum w:abstractNumId="19" w15:restartNumberingAfterBreak="0">
+  <w:abstractNum w:abstractNumId="21" w15:restartNumberingAfterBreak="0">
     <w:nsid w:val="46933218"/>
     <w:multiLevelType w:val="multilevel"/>
     <w:tmpl w:val="F5926798"/>
@@ -8231,7 +8596,7 @@
       </w:pPr>
     </w:lvl>
   </w:abstractNum>
-  <w:abstractNum w:abstractNumId="20" w15:restartNumberingAfterBreak="0">
+  <w:abstractNum w:abstractNumId="22" w15:restartNumberingAfterBreak="0">
     <w:nsid w:val="47751BBF"/>
     <w:multiLevelType w:val="multilevel"/>
     <w:tmpl w:val="33DE1E90"/>
@@ -8380,7 +8745,7 @@
       </w:rPr>
     </w:lvl>
   </w:abstractNum>
-  <w:abstractNum w:abstractNumId="21" w15:restartNumberingAfterBreak="0">
+  <w:abstractNum w:abstractNumId="23" w15:restartNumberingAfterBreak="0">
     <w:nsid w:val="4EED2E26"/>
     <w:multiLevelType w:val="multilevel"/>
     <w:tmpl w:val="29168B06"/>
@@ -8529,7 +8894,156 @@
       </w:rPr>
     </w:lvl>
   </w:abstractNum>
-  <w:abstractNum w:abstractNumId="22" w15:restartNumberingAfterBreak="0">
+  <w:abstractNum w:abstractNumId="24" w15:restartNumberingAfterBreak="0">
+    <w:nsid w:val="52430D7E"/>
+    <w:multiLevelType w:val="multilevel"/>
+    <w:tmpl w:val="A9C0B390"/>
+    <w:lvl w:ilvl="0">
+      <w:start w:val="1"/>
+      <w:numFmt w:val="bullet"/>
+      <w:lvlText w:val="o"/>
+      <w:lvlJc w:val="left"/>
+      <w:pPr>
+        <w:tabs>
+          <w:tab w:val="num" w:pos="1440"/>
+        </w:tabs>
+        <w:ind w:left="1440" w:hanging="360"/>
+      </w:pPr>
+      <w:rPr>
+        <w:rFonts w:ascii="Courier New" w:hAnsi="Courier New" w:cs="Courier New" w:hint="default"/>
+        <w:sz w:val="20"/>
+      </w:rPr>
+    </w:lvl>
+    <w:lvl w:ilvl="1" w:tentative="1">
+      <w:start w:val="1"/>
+      <w:numFmt w:val="bullet"/>
+      <w:lvlText w:val="o"/>
+      <w:lvlJc w:val="left"/>
+      <w:pPr>
+        <w:tabs>
+          <w:tab w:val="num" w:pos="2160"/>
+        </w:tabs>
+        <w:ind w:left="2160" w:hanging="360"/>
+      </w:pPr>
+      <w:rPr>
+        <w:rFonts w:ascii="Courier New" w:hAnsi="Courier New" w:hint="default"/>
+        <w:sz w:val="20"/>
+      </w:rPr>
+    </w:lvl>
+    <w:lvl w:ilvl="2" w:tentative="1">
+      <w:start w:val="1"/>
+      <w:numFmt w:val="bullet"/>
+      <w:lvlText w:val=""/>
+      <w:lvlJc w:val="left"/>
+      <w:pPr>
+        <w:tabs>
+          <w:tab w:val="num" w:pos="2880"/>
+        </w:tabs>
+        <w:ind w:left="2880" w:hanging="360"/>
+      </w:pPr>
+      <w:rPr>
+        <w:rFonts w:ascii="Wingdings" w:hAnsi="Wingdings" w:hint="default"/>
+        <w:sz w:val="20"/>
+      </w:rPr>
+    </w:lvl>
+    <w:lvl w:ilvl="3" w:tentative="1">
+      <w:start w:val="1"/>
+      <w:numFmt w:val="bullet"/>
+      <w:lvlText w:val=""/>
+      <w:lvlJc w:val="left"/>
+      <w:pPr>
+        <w:tabs>
+          <w:tab w:val="num" w:pos="3600"/>
+        </w:tabs>
+        <w:ind w:left="3600" w:hanging="360"/>
+      </w:pPr>
+      <w:rPr>
+        <w:rFonts w:ascii="Wingdings" w:hAnsi="Wingdings" w:hint="default"/>
+        <w:sz w:val="20"/>
+      </w:rPr>
+    </w:lvl>
+    <w:lvl w:ilvl="4" w:tentative="1">
+      <w:start w:val="1"/>
+      <w:numFmt w:val="bullet"/>
+      <w:lvlText w:val=""/>
+      <w:lvlJc w:val="left"/>
+      <w:pPr>
+        <w:tabs>
+          <w:tab w:val="num" w:pos="4320"/>
+        </w:tabs>
+        <w:ind w:left="4320" w:hanging="360"/>
+      </w:pPr>
+      <w:rPr>
+        <w:rFonts w:ascii="Wingdings" w:hAnsi="Wingdings" w:hint="default"/>
+        <w:sz w:val="20"/>
+      </w:rPr>
+    </w:lvl>
+    <w:lvl w:ilvl="5" w:tentative="1">
+      <w:start w:val="1"/>
+      <w:numFmt w:val="bullet"/>
+      <w:lvlText w:val=""/>
+      <w:lvlJc w:val="left"/>
+      <w:pPr>
+        <w:tabs>
+          <w:tab w:val="num" w:pos="5040"/>
+        </w:tabs>
+        <w:ind w:left="5040" w:hanging="360"/>
+      </w:pPr>
+      <w:rPr>
+        <w:rFonts w:ascii="Wingdings" w:hAnsi="Wingdings" w:hint="default"/>
+        <w:sz w:val="20"/>
+      </w:rPr>
+    </w:lvl>
+    <w:lvl w:ilvl="6" w:tentative="1">
+      <w:start w:val="1"/>
+      <w:numFmt w:val="bullet"/>
+      <w:lvlText w:val=""/>
+      <w:lvlJc w:val="left"/>
+      <w:pPr>
+        <w:tabs>
+          <w:tab w:val="num" w:pos="5760"/>
+        </w:tabs>
+        <w:ind w:left="5760" w:hanging="360"/>
+      </w:pPr>
+      <w:rPr>
+        <w:rFonts w:ascii="Wingdings" w:hAnsi="Wingdings" w:hint="default"/>
+        <w:sz w:val="20"/>
+      </w:rPr>
+    </w:lvl>
+    <w:lvl w:ilvl="7" w:tentative="1">
+      <w:start w:val="1"/>
+      <w:numFmt w:val="bullet"/>
+      <w:lvlText w:val=""/>
+      <w:lvlJc w:val="left"/>
+      <w:pPr>
+        <w:tabs>
+          <w:tab w:val="num" w:pos="6480"/>
+        </w:tabs>
+        <w:ind w:left="6480" w:hanging="360"/>
+      </w:pPr>
+      <w:rPr>
+        <w:rFonts w:ascii="Wingdings" w:hAnsi="Wingdings" w:hint="default"/>
+        <w:sz w:val="20"/>
+      </w:rPr>
+    </w:lvl>
+    <w:lvl w:ilvl="8" w:tentative="1">
+      <w:start w:val="1"/>
+      <w:numFmt w:val="bullet"/>
+      <w:lvlText w:val=""/>
+      <w:lvlJc w:val="left"/>
+      <w:pPr>
+        <w:tabs>
+          <w:tab w:val="num" w:pos="7200"/>
+        </w:tabs>
+        <w:ind w:left="7200" w:hanging="360"/>
+      </w:pPr>
+      <w:rPr>
+        <w:rFonts w:ascii="Wingdings" w:hAnsi="Wingdings" w:hint="default"/>
+        <w:sz w:val="20"/>
+      </w:rPr>
+    </w:lvl>
+  </w:abstractNum>
+  <w:abstractNum w:abstractNumId="25" w15:restartNumberingAfterBreak="0">
     <w:nsid w:val="53CC056A"/>
     <w:multiLevelType w:val="multilevel"/>
     <w:tmpl w:val="D0107054"/>
@@ -8678,7 +9192,156 @@
       </w:rPr>
     </w:lvl>
   </w:abstractNum>
-  <w:abstractNum w:abstractNumId="23" w15:restartNumberingAfterBreak="0">
+  <w:abstractNum w:abstractNumId="26" w15:restartNumberingAfterBreak="0">
+    <w:nsid w:val="5404742B"/>
+    <w:multiLevelType w:val="multilevel"/>
+    <w:tmpl w:val="DEFAD41E"/>
+    <w:lvl w:ilvl="0">
+      <w:start w:val="1"/>
+      <w:numFmt w:val="bullet"/>
+      <w:lvlText w:val=""/>
+      <w:lvlJc w:val="left"/>
+      <w:pPr>
+        <w:tabs>
+          <w:tab w:val="num" w:pos="720"/>
+        </w:tabs>
+        <w:ind w:left="720" w:hanging="360"/>
+      </w:pPr>
+      <w:rPr>
+        <w:rFonts w:ascii="Symbol" w:hAnsi="Symbol" w:hint="default"/>
+        <w:sz w:val="20"/>
+      </w:rPr>
+    </w:lvl>
+    <w:lvl w:ilvl="1" w:tentative="1">
+      <w:start w:val="1"/>
+      <w:numFmt w:val="bullet"/>
+      <w:lvlText w:val="o"/>
+      <w:lvlJc w:val="left"/>
+      <w:pPr>
+        <w:tabs>
+          <w:tab w:val="num" w:pos="1440"/>
+        </w:tabs>
+        <w:ind w:left="1440" w:hanging="360"/>
+      </w:pPr>
+      <w:rPr>
+        <w:rFonts w:ascii="Courier New" w:hAnsi="Courier New" w:hint="default"/>
+        <w:sz w:val="20"/>
+      </w:rPr>
+    </w:lvl>
+    <w:lvl w:ilvl="2" w:tentative="1">
+      <w:start w:val="1"/>
+      <w:numFmt w:val="bullet"/>
+      <w:lvlText w:val=""/>
+      <w:lvlJc w:val="left"/>
+      <w:pPr>
+        <w:tabs>
+          <w:tab w:val="num" w:pos="2160"/>
+        </w:tabs>
+        <w:ind w:left="2160" w:hanging="360"/>
+      </w:pPr>
+      <w:rPr>
+        <w:rFonts w:ascii="Wingdings" w:hAnsi="Wingdings" w:hint="default"/>
+        <w:sz w:val="20"/>
+      </w:rPr>
+    </w:lvl>
+    <w:lvl w:ilvl="3" w:tentative="1">
+      <w:start w:val="1"/>
+      <w:numFmt w:val="bullet"/>
+      <w:lvlText w:val=""/>
+      <w:lvlJc w:val="left"/>
+      <w:pPr>
+        <w:tabs>
+          <w:tab w:val="num" w:pos="2880"/>
+        </w:tabs>
+        <w:ind w:left="2880" w:hanging="360"/>
+      </w:pPr>
+      <w:rPr>
+        <w:rFonts w:ascii="Wingdings" w:hAnsi="Wingdings" w:hint="default"/>
+        <w:sz w:val="20"/>
+      </w:rPr>
+    </w:lvl>
+    <w:lvl w:ilvl="4" w:tentative="1">
+      <w:start w:val="1"/>
+      <w:numFmt w:val="bullet"/>
+      <w:lvlText w:val=""/>
+      <w:lvlJc w:val="left"/>
+      <w:pPr>
+        <w:tabs>
+          <w:tab w:val="num" w:pos="3600"/>
+        </w:tabs>
+        <w:ind w:left="3600" w:hanging="360"/>
+      </w:pPr>
+      <w:rPr>
+        <w:rFonts w:ascii="Wingdings" w:hAnsi="Wingdings" w:hint="default"/>
+        <w:sz w:val="20"/>
+      </w:rPr>
+    </w:lvl>
+    <w:lvl w:ilvl="5" w:tentative="1">
+      <w:start w:val="1"/>
+      <w:numFmt w:val="bullet"/>
+      <w:lvlText w:val=""/>
+      <w:lvlJc w:val="left"/>
+      <w:pPr>
+        <w:tabs>
+          <w:tab w:val="num" w:pos="4320"/>
+        </w:tabs>
+        <w:ind w:left="4320" w:hanging="360"/>
+      </w:pPr>
+      <w:rPr>
+        <w:rFonts w:ascii="Wingdings" w:hAnsi="Wingdings" w:hint="default"/>
+        <w:sz w:val="20"/>
+      </w:rPr>
+    </w:lvl>
+    <w:lvl w:ilvl="6" w:tentative="1">
+      <w:start w:val="1"/>
+      <w:numFmt w:val="bullet"/>
+      <w:lvlText w:val=""/>
+      <w:lvlJc w:val="left"/>
+      <w:pPr>
+        <w:tabs>
+          <w:tab w:val="num" w:pos="5040"/>
+        </w:tabs>
+        <w:ind w:left="5040" w:hanging="360"/>
+      </w:pPr>
+      <w:rPr>
+        <w:rFonts w:ascii="Wingdings" w:hAnsi="Wingdings" w:hint="default"/>
+        <w:sz w:val="20"/>
+      </w:rPr>
+    </w:lvl>
+    <w:lvl w:ilvl="7" w:tentative="1">
+      <w:start w:val="1"/>
+      <w:numFmt w:val="bullet"/>
+      <w:lvlText w:val=""/>
+      <w:lvlJc w:val="left"/>
+      <w:pPr>
+        <w:tabs>
+          <w:tab w:val="num" w:pos="5760"/>
+        </w:tabs>
+        <w:ind w:left="5760" w:hanging="360"/>
+      </w:pPr>
+      <w:rPr>
+        <w:rFonts w:ascii="Wingdings" w:hAnsi="Wingdings" w:hint="default"/>
+        <w:sz w:val="20"/>
+      </w:rPr>
+    </w:lvl>
+    <w:lvl w:ilvl="8" w:tentative="1">
+      <w:start w:val="1"/>
+      <w:numFmt w:val="bullet"/>
+      <w:lvlText w:val=""/>
+      <w:lvlJc w:val="left"/>
+      <w:pPr>
+        <w:tabs>
+          <w:tab w:val="num" w:pos="6480"/>
+        </w:tabs>
+        <w:ind w:left="6480" w:hanging="360"/>
+      </w:pPr>
+      <w:rPr>
+        <w:rFonts w:ascii="Wingdings" w:hAnsi="Wingdings" w:hint="default"/>
+        <w:sz w:val="20"/>
+      </w:rPr>
+    </w:lvl>
+  </w:abstractNum>
+  <w:abstractNum w:abstractNumId="27" w15:restartNumberingAfterBreak="0">
     <w:nsid w:val="5C1F4DF4"/>
     <w:multiLevelType w:val="multilevel"/>
     <w:tmpl w:val="A79EC5D4"/>
@@ -8827,7 +9490,7 @@
       </w:rPr>
     </w:lvl>
   </w:abstractNum>
-  <w:abstractNum w:abstractNumId="24" w15:restartNumberingAfterBreak="0">
+  <w:abstractNum w:abstractNumId="28" w15:restartNumberingAfterBreak="0">
     <w:nsid w:val="60306AF3"/>
     <w:multiLevelType w:val="multilevel"/>
     <w:tmpl w:val="62FA978A"/>
@@ -8948,7 +9611,7 @@
       </w:pPr>
     </w:lvl>
   </w:abstractNum>
-  <w:abstractNum w:abstractNumId="25" w15:restartNumberingAfterBreak="0">
+  <w:abstractNum w:abstractNumId="29" w15:restartNumberingAfterBreak="0">
     <w:nsid w:val="683A58B6"/>
     <w:multiLevelType w:val="multilevel"/>
     <w:tmpl w:val="1BB42DBC"/>
@@ -9061,7 +9724,7 @@
       </w:pPr>
     </w:lvl>
   </w:abstractNum>
-  <w:abstractNum w:abstractNumId="26" w15:restartNumberingAfterBreak="0">
+  <w:abstractNum w:abstractNumId="30" w15:restartNumberingAfterBreak="0">
     <w:nsid w:val="6CC646E2"/>
     <w:multiLevelType w:val="multilevel"/>
     <w:tmpl w:val="08B08D38"/>
@@ -9210,7 +9873,7 @@
       </w:rPr>
     </w:lvl>
   </w:abstractNum>
-  <w:abstractNum w:abstractNumId="27" w15:restartNumberingAfterBreak="0">
+  <w:abstractNum w:abstractNumId="31" w15:restartNumberingAfterBreak="0">
     <w:nsid w:val="6FB00D22"/>
     <w:multiLevelType w:val="multilevel"/>
     <w:tmpl w:val="2CB81C20"/>
@@ -9331,7 +9994,7 @@
       </w:pPr>
     </w:lvl>
   </w:abstractNum>
-  <w:abstractNum w:abstractNumId="28" w15:restartNumberingAfterBreak="0">
+  <w:abstractNum w:abstractNumId="32" w15:restartNumberingAfterBreak="0">
     <w:nsid w:val="76225174"/>
     <w:multiLevelType w:val="multilevel"/>
     <w:tmpl w:val="223C9E84"/>
@@ -9444,7 +10107,7 @@
       </w:pPr>
     </w:lvl>
   </w:abstractNum>
-  <w:abstractNum w:abstractNumId="29" w15:restartNumberingAfterBreak="0">
+  <w:abstractNum w:abstractNumId="33" w15:restartNumberingAfterBreak="0">
     <w:nsid w:val="788F4621"/>
     <w:multiLevelType w:val="multilevel"/>
     <w:tmpl w:val="5A04AA2C"/>
@@ -9593,7 +10256,269 @@
       </w:rPr>
     </w:lvl>
   </w:abstractNum>
-  <w:abstractNum w:abstractNumId="30" w15:restartNumberingAfterBreak="0">
+  <w:abstractNum w:abstractNumId="34" w15:restartNumberingAfterBreak="0">
+    <w:nsid w:val="7E0253F5"/>
+    <w:multiLevelType w:val="hybridMultilevel"/>
+    <w:tmpl w:val="260CE8BC"/>
+    <w:lvl w:ilvl="0" w:tplc="40090003">
+      <w:start w:val="1"/>
+      <w:numFmt w:val="bullet"/>
+      <w:lvlText w:val="o"/>
+      <w:lvlJc w:val="left"/>
+      <w:pPr>
+        <w:ind w:left="1440" w:hanging="360"/>
+      </w:pPr>
+      <w:rPr>
+        <w:rFonts w:ascii="Courier New" w:hAnsi="Courier New" w:cs="Courier New" w:hint="default"/>
+      </w:rPr>
+    </w:lvl>
+    <w:lvl w:ilvl="1" w:tplc="40090003" w:tentative="1">
+      <w:start w:val="1"/>
+      <w:numFmt w:val="bullet"/>
+      <w:lvlText w:val="o"/>
+      <w:lvlJc w:val="left"/>
+      <w:pPr>
+        <w:ind w:left="2160" w:hanging="360"/>
+      </w:pPr>
+      <w:rPr>
+        <w:rFonts w:ascii="Courier New" w:hAnsi="Courier New" w:cs="Courier New" w:hint="default"/>
+      </w:rPr>
+    </w:lvl>
+    <w:lvl w:ilvl="2" w:tplc="40090005" w:tentative="1">
+      <w:start w:val="1"/>
+      <w:numFmt w:val="bullet"/>
+      <w:lvlText w:val=""/>
+      <w:lvlJc w:val="left"/>
+      <w:pPr>
+        <w:ind w:left="2880" w:hanging="360"/>
+      </w:pPr>
+      <w:rPr>
+        <w:rFonts w:ascii="Wingdings" w:hAnsi="Wingdings" w:hint="default"/>
+      </w:rPr>
+    </w:lvl>
+    <w:lvl w:ilvl="3" w:tplc="40090001" w:tentative="1">
+      <w:start w:val="1"/>
+      <w:numFmt w:val="bullet"/>
+      <w:lvlText w:val=""/>
+      <w:lvlJc w:val="left"/>
+      <w:pPr>
+        <w:ind w:left="3600" w:hanging="360"/>
+      </w:pPr>
+      <w:rPr>
+        <w:rFonts w:ascii="Symbol" w:hAnsi="Symbol" w:hint="default"/>
+      </w:rPr>
+    </w:lvl>
+    <w:lvl w:ilvl="4" w:tplc="40090003" w:tentative="1">
+      <w:start w:val="1"/>
+      <w:numFmt w:val="bullet"/>
+      <w:lvlText w:val="o"/>
+      <w:lvlJc w:val="left"/>
+      <w:pPr>
+        <w:ind w:left="4320" w:hanging="360"/>
+      </w:pPr>
+      <w:rPr>
+        <w:rFonts w:ascii="Courier New" w:hAnsi="Courier New" w:cs="Courier New" w:hint="default"/>
+      </w:rPr>
+    </w:lvl>
+    <w:lvl w:ilvl="5" w:tplc="40090005" w:tentative="1">
+      <w:start w:val="1"/>
+      <w:numFmt w:val="bullet"/>
+      <w:lvlText w:val=""/>
+      <w:lvlJc w:val="left"/>
+      <w:pPr>
+        <w:ind w:left="5040" w:hanging="360"/>
+      </w:pPr>
+      <w:rPr>
+        <w:rFonts w:ascii="Wingdings" w:hAnsi="Wingdings" w:hint="default"/>
+      </w:rPr>
+    </w:lvl>
+    <w:lvl w:ilvl="6" w:tplc="40090001" w:tentative="1">
+      <w:start w:val="1"/>
+      <w:numFmt w:val="bullet"/>
+      <w:lvlText w:val=""/>
+      <w:lvlJc w:val="left"/>
+      <w:pPr>
+        <w:ind w:left="5760" w:hanging="360"/>
+      </w:pPr>
+      <w:rPr>
+        <w:rFonts w:ascii="Symbol" w:hAnsi="Symbol" w:hint="default"/>
+      </w:rPr>
+    </w:lvl>
+    <w:lvl w:ilvl="7" w:tplc="40090003" w:tentative="1">
+      <w:start w:val="1"/>
+      <w:numFmt w:val="bullet"/>
+      <w:lvlText w:val="o"/>
+      <w:lvlJc w:val="left"/>
+      <w:pPr>
+        <w:ind w:left="6480" w:hanging="360"/>
+      </w:pPr>
+      <w:rPr>
+        <w:rFonts w:ascii="Courier New" w:hAnsi="Courier New" w:cs="Courier New" w:hint="default"/>
+      </w:rPr>
+    </w:lvl>
+    <w:lvl w:ilvl="8" w:tplc="40090005" w:tentative="1">
+      <w:start w:val="1"/>
+      <w:numFmt w:val="bullet"/>
+      <w:lvlText w:val=""/>
+      <w:lvlJc w:val="left"/>
+      <w:pPr>
+        <w:ind w:left="7200" w:hanging="360"/>
+      </w:pPr>
+      <w:rPr>
+        <w:rFonts w:ascii="Wingdings" w:hAnsi="Wingdings" w:hint="default"/>
+      </w:rPr>
+    </w:lvl>
+  </w:abstractNum>
+  <w:abstractNum w:abstractNumId="35" w15:restartNumberingAfterBreak="0">
+    <w:nsid w:val="7E100452"/>
+    <w:multiLevelType w:val="multilevel"/>
+    <w:tmpl w:val="DC58DAF2"/>
+    <w:lvl w:ilvl="0">
+      <w:start w:val="1"/>
+      <w:numFmt w:val="bullet"/>
+      <w:lvlText w:val=""/>
+      <w:lvlJc w:val="left"/>
+      <w:pPr>
+        <w:tabs>
+          <w:tab w:val="num" w:pos="720"/>
+        </w:tabs>
+        <w:ind w:left="720" w:hanging="360"/>
+      </w:pPr>
+      <w:rPr>
+        <w:rFonts w:ascii="Symbol" w:hAnsi="Symbol" w:hint="default"/>
+        <w:sz w:val="20"/>
+      </w:rPr>
+    </w:lvl>
+    <w:lvl w:ilvl="1" w:tentative="1">
+      <w:start w:val="1"/>
+      <w:numFmt w:val="bullet"/>
+      <w:lvlText w:val="o"/>
+      <w:lvlJc w:val="left"/>
+      <w:pPr>
+        <w:tabs>
+          <w:tab w:val="num" w:pos="1440"/>
+        </w:tabs>
+        <w:ind w:left="1440" w:hanging="360"/>
+      </w:pPr>
+      <w:rPr>
+        <w:rFonts w:ascii="Courier New" w:hAnsi="Courier New" w:hint="default"/>
+        <w:sz w:val="20"/>
+      </w:rPr>
+    </w:lvl>
+    <w:lvl w:ilvl="2" w:tentative="1">
+      <w:start w:val="1"/>
+      <w:numFmt w:val="bullet"/>
+      <w:lvlText w:val=""/>
+      <w:lvlJc w:val="left"/>
+      <w:pPr>
+        <w:tabs>
+          <w:tab w:val="num" w:pos="2160"/>
+        </w:tabs>
+        <w:ind w:left="2160" w:hanging="360"/>
+      </w:pPr>
+      <w:rPr>
+        <w:rFonts w:ascii="Wingdings" w:hAnsi="Wingdings" w:hint="default"/>
+        <w:sz w:val="20"/>
+      </w:rPr>
+    </w:lvl>
+    <w:lvl w:ilvl="3" w:tentative="1">
+      <w:start w:val="1"/>
+      <w:numFmt w:val="bullet"/>
+      <w:lvlText w:val=""/>
+      <w:lvlJc w:val="left"/>
+      <w:pPr>
+        <w:tabs>
+          <w:tab w:val="num" w:pos="2880"/>
+        </w:tabs>
+        <w:ind w:left="2880" w:hanging="360"/>
+      </w:pPr>
+      <w:rPr>
+        <w:rFonts w:ascii="Wingdings" w:hAnsi="Wingdings" w:hint="default"/>
+        <w:sz w:val="20"/>
+      </w:rPr>
+    </w:lvl>
+    <w:lvl w:ilvl="4" w:tentative="1">
+      <w:start w:val="1"/>
+      <w:numFmt w:val="bullet"/>
+      <w:lvlText w:val=""/>
+      <w:lvlJc w:val="left"/>
+      <w:pPr>
+        <w:tabs>
+          <w:tab w:val="num" w:pos="3600"/>
+        </w:tabs>
+        <w:ind w:left="3600" w:hanging="360"/>
+      </w:pPr>
+      <w:rPr>
+        <w:rFonts w:ascii="Wingdings" w:hAnsi="Wingdings" w:hint="default"/>
+        <w:sz w:val="20"/>
+      </w:rPr>
+    </w:lvl>
+    <w:lvl w:ilvl="5" w:tentative="1">
+      <w:start w:val="1"/>
+      <w:numFmt w:val="bullet"/>
+      <w:lvlText w:val=""/>
+      <w:lvlJc w:val="left"/>
+      <w:pPr>
+        <w:tabs>
+          <w:tab w:val="num" w:pos="4320"/>
+        </w:tabs>
+        <w:ind w:left="4320" w:hanging="360"/>
+      </w:pPr>
+      <w:rPr>
+        <w:rFonts w:ascii="Wingdings" w:hAnsi="Wingdings" w:hint="default"/>
+        <w:sz w:val="20"/>
+      </w:rPr>
+    </w:lvl>
+    <w:lvl w:ilvl="6" w:tentative="1">
+      <w:start w:val="1"/>
+      <w:numFmt w:val="bullet"/>
+      <w:lvlText w:val=""/>
+      <w:lvlJc w:val="left"/>
+      <w:pPr>
+        <w:tabs>
+          <w:tab w:val="num" w:pos="5040"/>
+        </w:tabs>
+        <w:ind w:left="5040" w:hanging="360"/>
+      </w:pPr>
+      <w:rPr>
+        <w:rFonts w:ascii="Wingdings" w:hAnsi="Wingdings" w:hint="default"/>
+        <w:sz w:val="20"/>
+      </w:rPr>
+    </w:lvl>
+    <w:lvl w:ilvl="7" w:tentative="1">
+      <w:start w:val="1"/>
+      <w:numFmt w:val="bullet"/>
+      <w:lvlText w:val=""/>
+      <w:lvlJc w:val="left"/>
+      <w:pPr>
+        <w:tabs>
+          <w:tab w:val="num" w:pos="5760"/>
+        </w:tabs>
+        <w:ind w:left="5760" w:hanging="360"/>
+      </w:pPr>
+      <w:rPr>
+        <w:rFonts w:ascii="Wingdings" w:hAnsi="Wingdings" w:hint="default"/>
+        <w:sz w:val="20"/>
+      </w:rPr>
+    </w:lvl>
+    <w:lvl w:ilvl="8" w:tentative="1">
+      <w:start w:val="1"/>
+      <w:numFmt w:val="bullet"/>
+      <w:lvlText w:val=""/>
+      <w:lvlJc w:val="left"/>
+      <w:pPr>
+        <w:tabs>
+          <w:tab w:val="num" w:pos="6480"/>
+        </w:tabs>
+        <w:ind w:left="6480" w:hanging="360"/>
+      </w:pPr>
+      <w:rPr>
+        <w:rFonts w:ascii="Wingdings" w:hAnsi="Wingdings" w:hint="default"/>
+        <w:sz w:val="20"/>
+      </w:rPr>
+    </w:lvl>
+  </w:abstractNum>
+  <w:abstractNum w:abstractNumId="36" w15:restartNumberingAfterBreak="0">
     <w:nsid w:val="7F442B19"/>
     <w:multiLevelType w:val="multilevel"/>
     <w:tmpl w:val="37EE3182"/>
@@ -9743,73 +10668,73 @@
     </w:lvl>
   </w:abstractNum>
   <w:num w:numId="1" w16cid:durableId="1528982238">
-    <w:abstractNumId w:val="30"/>
+    <w:abstractNumId w:val="36"/>
   </w:num>
   <w:num w:numId="2" w16cid:durableId="17437423">
-    <w:abstractNumId w:val="23"/>
+    <w:abstractNumId w:val="27"/>
   </w:num>
   <w:num w:numId="3" w16cid:durableId="1287003543">
-    <w:abstractNumId w:val="28"/>
+    <w:abstractNumId w:val="32"/>
   </w:num>
   <w:num w:numId="4" w16cid:durableId="461272079">
-    <w:abstractNumId w:val="9"/>
+    <w:abstractNumId w:val="10"/>
   </w:num>
   <w:num w:numId="5" w16cid:durableId="46073923">
-    <w:abstractNumId w:val="13"/>
+    <w:abstractNumId w:val="15"/>
   </w:num>
   <w:num w:numId="6" w16cid:durableId="1938826891">
     <w:abstractNumId w:val="3"/>
   </w:num>
   <w:num w:numId="7" w16cid:durableId="1362432906">
-    <w:abstractNumId w:val="19"/>
+    <w:abstractNumId w:val="21"/>
   </w:num>
   <w:num w:numId="8" w16cid:durableId="813566590">
-    <w:abstractNumId w:val="16"/>
+    <w:abstractNumId w:val="18"/>
   </w:num>
   <w:num w:numId="9" w16cid:durableId="1379360816">
-    <w:abstractNumId w:val="18"/>
+    <w:abstractNumId w:val="20"/>
   </w:num>
   <w:num w:numId="10" w16cid:durableId="1765875507">
-    <w:abstractNumId w:val="25"/>
+    <w:abstractNumId w:val="29"/>
   </w:num>
   <w:num w:numId="11" w16cid:durableId="183060488">
     <w:abstractNumId w:val="5"/>
   </w:num>
   <w:num w:numId="12" w16cid:durableId="1833060065">
-    <w:abstractNumId w:val="10"/>
+    <w:abstractNumId w:val="11"/>
   </w:num>
   <w:num w:numId="13" w16cid:durableId="210777107">
-    <w:abstractNumId w:val="26"/>
+    <w:abstractNumId w:val="30"/>
   </w:num>
   <w:num w:numId="14" w16cid:durableId="627662708">
     <w:abstractNumId w:val="2"/>
   </w:num>
   <w:num w:numId="15" w16cid:durableId="723135981">
-    <w:abstractNumId w:val="8"/>
+    <w:abstractNumId w:val="9"/>
   </w:num>
   <w:num w:numId="16" w16cid:durableId="1994018269">
-    <w:abstractNumId w:val="12"/>
+    <w:abstractNumId w:val="14"/>
   </w:num>
   <w:num w:numId="17" w16cid:durableId="31543811">
-    <w:abstractNumId w:val="20"/>
+    <w:abstractNumId w:val="22"/>
   </w:num>
   <w:num w:numId="18" w16cid:durableId="308831513">
     <w:abstractNumId w:val="4"/>
   </w:num>
   <w:num w:numId="19" w16cid:durableId="551581138">
-    <w:abstractNumId w:val="17"/>
+    <w:abstractNumId w:val="19"/>
   </w:num>
   <w:num w:numId="20" w16cid:durableId="1944680787">
-    <w:abstractNumId w:val="21"/>
+    <w:abstractNumId w:val="23"/>
   </w:num>
   <w:num w:numId="21" w16cid:durableId="467094014">
-    <w:abstractNumId w:val="14"/>
+    <w:abstractNumId w:val="16"/>
   </w:num>
   <w:num w:numId="22" w16cid:durableId="1863127550">
-    <w:abstractNumId w:val="29"/>
+    <w:abstractNumId w:val="33"/>
   </w:num>
   <w:num w:numId="23" w16cid:durableId="857231678">
-    <w:abstractNumId w:val="27"/>
+    <w:abstractNumId w:val="31"/>
   </w:num>
   <w:num w:numId="24" w16cid:durableId="859202422">
     <w:abstractNumId w:val="6"/>
@@ -9821,19 +10746,37 @@
     <w:abstractNumId w:val="0"/>
   </w:num>
   <w:num w:numId="27" w16cid:durableId="2091612033">
-    <w:abstractNumId w:val="24"/>
+    <w:abstractNumId w:val="28"/>
   </w:num>
   <w:num w:numId="28" w16cid:durableId="1678119824">
-    <w:abstractNumId w:val="22"/>
+    <w:abstractNumId w:val="25"/>
   </w:num>
   <w:num w:numId="29" w16cid:durableId="1553497239">
     <w:abstractNumId w:val="7"/>
   </w:num>
   <w:num w:numId="30" w16cid:durableId="1319114413">
-    <w:abstractNumId w:val="15"/>
+    <w:abstractNumId w:val="17"/>
   </w:num>
   <w:num w:numId="31" w16cid:durableId="1332365702">
-    <w:abstractNumId w:val="11"/>
+    <w:abstractNumId w:val="13"/>
+  </w:num>
+  <w:num w:numId="32" w16cid:durableId="273682016">
+    <w:abstractNumId w:val="26"/>
+  </w:num>
+  <w:num w:numId="33" w16cid:durableId="1047533493">
+    <w:abstractNumId w:val="8"/>
+  </w:num>
+  <w:num w:numId="34" w16cid:durableId="701594664">
+    <w:abstractNumId w:val="12"/>
+  </w:num>
+  <w:num w:numId="35" w16cid:durableId="1219130921">
+    <w:abstractNumId w:val="24"/>
+  </w:num>
+  <w:num w:numId="36" w16cid:durableId="414740310">
+    <w:abstractNumId w:val="34"/>
+  </w:num>
+  <w:num w:numId="37" w16cid:durableId="2090880513">
+    <w:abstractNumId w:val="35"/>
   </w:num>
 </w:numbering>
 </file>

</xml_diff>